<commit_message>
Added support for Fuel Used
</commit_message>
<xml_diff>
--- a/MyDrive Android Mobile App User Guide.docx
+++ b/MyDrive Android Mobile App User Guide.docx
@@ -6,8 +6,13 @@
       <w:pPr>
         <w:pStyle w:val="Heading1"/>
       </w:pPr>
-      <w:r>
-        <w:t>MyDrive Android Mobile App</w:t>
+      <w:proofErr w:type="spellStart"/>
+      <w:r>
+        <w:t>MyDrive</w:t>
+      </w:r>
+      <w:proofErr w:type="spellEnd"/>
+      <w:r>
+        <w:t xml:space="preserve"> Android Mobile App</w:t>
       </w:r>
     </w:p>
     <w:p/>
@@ -128,8 +133,21 @@
           <w:numId w:val="1"/>
         </w:numPr>
       </w:pPr>
-      <w:r>
-        <w:t>Overspeeding (along with the distance covered while in overspeeding)</w:t>
+      <w:proofErr w:type="spellStart"/>
+      <w:r>
+        <w:t>Overspeeding</w:t>
+      </w:r>
+      <w:proofErr w:type="spellEnd"/>
+      <w:r>
+        <w:t xml:space="preserve"> (along with the distance covered while in </w:t>
+      </w:r>
+      <w:proofErr w:type="spellStart"/>
+      <w:r>
+        <w:t>overspeeding</w:t>
+      </w:r>
+      <w:proofErr w:type="spellEnd"/>
+      <w:r>
+        <w:t>)</w:t>
       </w:r>
     </w:p>
     <w:p>
@@ -140,7 +158,15 @@
         <w:t xml:space="preserve">one is </w:t>
       </w:r>
       <w:r>
-        <w:t xml:space="preserve">attached to the vehicle) using the temperature, humidity, light etc sensors which may be present in the </w:t>
+        <w:t xml:space="preserve">attached to the vehicle) using the temperature, humidity, light </w:t>
+      </w:r>
+      <w:proofErr w:type="spellStart"/>
+      <w:r>
+        <w:t>etc</w:t>
+      </w:r>
+      <w:proofErr w:type="spellEnd"/>
+      <w:r>
+        <w:t xml:space="preserve"> sensors which may be present in the </w:t>
       </w:r>
       <w:r>
         <w:t xml:space="preserve">mobile </w:t>
@@ -164,8 +190,21 @@
       </w:r>
     </w:p>
     <w:p>
-      <w:r>
-        <w:t xml:space="preserve">Note : For using the app, one needs to follow certain things. Needless to say this has been built over weekends </w:t>
+      <w:proofErr w:type="gramStart"/>
+      <w:r>
+        <w:t>Note :</w:t>
+      </w:r>
+      <w:proofErr w:type="gramEnd"/>
+      <w:r>
+        <w:t xml:space="preserve"> For using the app, one needs to follow certain things. Needless to </w:t>
+      </w:r>
+      <w:proofErr w:type="gramStart"/>
+      <w:r>
+        <w:t>say</w:t>
+      </w:r>
+      <w:proofErr w:type="gramEnd"/>
+      <w:r>
+        <w:t xml:space="preserve"> this has been built over weekends </w:t>
       </w:r>
       <w:r>
         <w:sym w:font="Wingdings" w:char="F04A"/>
@@ -214,21 +253,25 @@
       <w:r>
         <w:t>(</w:t>
       </w:r>
+      <w:proofErr w:type="spellStart"/>
       <w:r>
         <w:t>MyDriveMobileDeviceModel</w:t>
       </w:r>
       <w:r>
         <w:t>.json</w:t>
       </w:r>
+      <w:proofErr w:type="spellEnd"/>
       <w:r>
         <w:t xml:space="preserve"> and </w:t>
       </w:r>
+      <w:proofErr w:type="spellStart"/>
       <w:r>
         <w:t>CargoMonitoringDeviceModel</w:t>
       </w:r>
       <w:r>
         <w:t>.json</w:t>
       </w:r>
+      <w:proofErr w:type="spellEnd"/>
       <w:r>
         <w:t xml:space="preserve">) </w:t>
       </w:r>
@@ -314,9 +357,11 @@
           <w:numId w:val="4"/>
         </w:numPr>
       </w:pPr>
+      <w:proofErr w:type="spellStart"/>
       <w:r>
         <w:t>CargoTemperature</w:t>
       </w:r>
+      <w:proofErr w:type="spellEnd"/>
     </w:p>
     <w:p>
       <w:pPr>
@@ -326,9 +371,11 @@
           <w:numId w:val="4"/>
         </w:numPr>
       </w:pPr>
+      <w:proofErr w:type="spellStart"/>
       <w:r>
         <w:t>CargoHumidity</w:t>
       </w:r>
+      <w:proofErr w:type="spellEnd"/>
     </w:p>
     <w:p>
       <w:pPr>
@@ -338,9 +385,11 @@
           <w:numId w:val="4"/>
         </w:numPr>
       </w:pPr>
+      <w:proofErr w:type="spellStart"/>
       <w:r>
         <w:t>CargoLight</w:t>
       </w:r>
+      <w:proofErr w:type="spellEnd"/>
     </w:p>
     <w:p>
       <w:pPr>
@@ -350,9 +399,11 @@
           <w:numId w:val="4"/>
         </w:numPr>
       </w:pPr>
+      <w:proofErr w:type="spellStart"/>
       <w:r>
         <w:t>CargoPressure</w:t>
       </w:r>
+      <w:proofErr w:type="spellEnd"/>
     </w:p>
     <w:p>
       <w:pPr>
@@ -362,9 +413,11 @@
           <w:numId w:val="4"/>
         </w:numPr>
       </w:pPr>
+      <w:proofErr w:type="spellStart"/>
       <w:r>
         <w:t>CargoProximity</w:t>
       </w:r>
+      <w:proofErr w:type="spellEnd"/>
     </w:p>
     <w:p>
       <w:pPr>
@@ -382,8 +435,13 @@
       <w:pPr>
         <w:pStyle w:val="Heading3"/>
       </w:pPr>
-      <w:r>
-        <w:t>MyDrive Mobile App Setup</w:t>
+      <w:proofErr w:type="spellStart"/>
+      <w:r>
+        <w:t>MyDrive</w:t>
+      </w:r>
+      <w:proofErr w:type="spellEnd"/>
+      <w:r>
+        <w:t xml:space="preserve"> Mobile App Setup</w:t>
       </w:r>
     </w:p>
     <w:p>
@@ -430,7 +488,15 @@
         </w:numPr>
       </w:pPr>
       <w:r>
-        <w:t>Install the app on your android mobile device by using the provided apk file.</w:t>
+        <w:t xml:space="preserve">Install the app on your android mobile device by using the provided </w:t>
+      </w:r>
+      <w:proofErr w:type="spellStart"/>
+      <w:r>
+        <w:t>apk</w:t>
+      </w:r>
+      <w:proofErr w:type="spellEnd"/>
+      <w:r>
+        <w:t xml:space="preserve"> file.</w:t>
       </w:r>
     </w:p>
     <w:p>
@@ -443,7 +509,7 @@
         </w:rPr>
         <w:lastRenderedPageBreak/>
         <w:drawing>
-          <wp:inline distT="0" distB="0" distL="0" distR="0" wp14:anchorId="7C74365E" wp14:editId="60ABBCE1">
+          <wp:inline distT="0" distB="0" distL="0" distR="0" wp14:anchorId="7E898505" wp14:editId="7CC11716">
             <wp:extent cx="1755503" cy="3120894"/>
             <wp:effectExtent l="0" t="0" r="0" b="3810"/>
             <wp:docPr id="1" name="Picture 1"/>
@@ -488,7 +554,15 @@
         </w:numPr>
       </w:pPr>
       <w:r>
-        <w:t>Based on the cloud instance you are connecting to, you may need to turn on VPN on your mobile. So far I have only tested this over VPN by connecting it to a dev instance and not by connecting to an external cloud instance.</w:t>
+        <w:t xml:space="preserve">Based on the cloud instance you are connecting to, you may need to turn on VPN on your mobile. So </w:t>
+      </w:r>
+      <w:proofErr w:type="gramStart"/>
+      <w:r>
+        <w:t>far</w:t>
+      </w:r>
+      <w:proofErr w:type="gramEnd"/>
+      <w:r>
+        <w:t xml:space="preserve"> I have only tested this over VPN by connecting it to a dev instance and not by connecting to an external cloud instance.</w:t>
       </w:r>
     </w:p>
     <w:p>
@@ -532,7 +606,7 @@
           <w:noProof/>
         </w:rPr>
         <w:drawing>
-          <wp:inline distT="0" distB="0" distL="0" distR="0" wp14:anchorId="3AB26229" wp14:editId="3A4E3699">
+          <wp:inline distT="0" distB="0" distL="0" distR="0" wp14:anchorId="169F9404" wp14:editId="02FE1C06">
             <wp:extent cx="1755503" cy="3120894"/>
             <wp:effectExtent l="0" t="0" r="0" b="3810"/>
             <wp:docPr id="7" name="Picture 7"/>
@@ -595,7 +669,7 @@
         </w:rPr>
         <w:lastRenderedPageBreak/>
         <w:drawing>
-          <wp:inline distT="0" distB="0" distL="0" distR="0" wp14:anchorId="42E8826A" wp14:editId="6B075438">
+          <wp:inline distT="0" distB="0" distL="0" distR="0" wp14:anchorId="6985B8FE" wp14:editId="4A16C590">
             <wp:extent cx="1755503" cy="3120894"/>
             <wp:effectExtent l="0" t="0" r="0" b="3810"/>
             <wp:docPr id="9" name="Picture 9"/>
@@ -662,7 +736,7 @@
           <w:noProof/>
         </w:rPr>
         <w:drawing>
-          <wp:inline distT="0" distB="0" distL="0" distR="0">
+          <wp:inline distT="0" distB="0" distL="0" distR="0" wp14:anchorId="66A5F542" wp14:editId="07BEDDEA">
             <wp:extent cx="1692000" cy="3008000"/>
             <wp:effectExtent l="0" t="0" r="0" b="1905"/>
             <wp:docPr id="18" name="Picture 18"/>
@@ -731,7 +805,7 @@
         </w:rPr>
         <w:lastRenderedPageBreak/>
         <w:drawing>
-          <wp:inline distT="0" distB="0" distL="0" distR="0" wp14:anchorId="178F7860" wp14:editId="0BF47623">
+          <wp:inline distT="0" distB="0" distL="0" distR="0" wp14:anchorId="405413ED" wp14:editId="748D5498">
             <wp:extent cx="1755503" cy="3120894"/>
             <wp:effectExtent l="0" t="0" r="0" b="3810"/>
             <wp:docPr id="3" name="Picture 3"/>
@@ -793,7 +867,7 @@
           <w:noProof/>
         </w:rPr>
         <w:drawing>
-          <wp:inline distT="0" distB="0" distL="0" distR="0" wp14:anchorId="5E7FD21B" wp14:editId="687F0C45">
+          <wp:inline distT="0" distB="0" distL="0" distR="0" wp14:anchorId="6CF341D4" wp14:editId="4B315089">
             <wp:extent cx="1755503" cy="3120894"/>
             <wp:effectExtent l="0" t="0" r="0" b="3810"/>
             <wp:docPr id="15" name="Picture 15"/>
@@ -838,10 +912,20 @@
         </w:numPr>
       </w:pPr>
       <w:r>
-        <w:t>In the Vehicle Settings section,s</w:t>
-      </w:r>
-      <w:r>
-        <w:t>Set the Odometer value to the one shown on your actual car odometer. If you don’t set it, then it is okay too. It will start the odometer from 0.</w:t>
+        <w:t xml:space="preserve">In the Vehicle Settings </w:t>
+      </w:r>
+      <w:proofErr w:type="spellStart"/>
+      <w:proofErr w:type="gramStart"/>
+      <w:r>
+        <w:t>section,s</w:t>
+      </w:r>
+      <w:r>
+        <w:t>Set</w:t>
+      </w:r>
+      <w:proofErr w:type="spellEnd"/>
+      <w:proofErr w:type="gramEnd"/>
+      <w:r>
+        <w:t xml:space="preserve"> the Odometer value to the one shown on your actual car odometer. If you don’t set it, then it is okay too. It will start the odometer from 0.</w:t>
       </w:r>
     </w:p>
     <w:p>
@@ -859,7 +943,7 @@
         </w:rPr>
         <w:lastRenderedPageBreak/>
         <w:drawing>
-          <wp:inline distT="0" distB="0" distL="0" distR="0" wp14:anchorId="3B0F27A1" wp14:editId="19972479">
+          <wp:inline distT="0" distB="0" distL="0" distR="0" wp14:anchorId="3DEB6E9D" wp14:editId="0BFF4485">
             <wp:extent cx="1755503" cy="3120894"/>
             <wp:effectExtent l="0" t="0" r="0" b="3810"/>
             <wp:docPr id="5" name="Picture 5"/>
@@ -909,8 +993,6 @@
       <w:r>
         <w:t>Set the Fuel Economy value to that of your vehicle. This is used for calculating the fuel used by the vehicle.</w:t>
       </w:r>
-      <w:bookmarkStart w:id="0" w:name="_GoBack"/>
-      <w:bookmarkEnd w:id="0"/>
     </w:p>
     <w:p>
       <w:pPr>
@@ -950,7 +1032,7 @@
           <w:noProof/>
         </w:rPr>
         <w:drawing>
-          <wp:inline distT="0" distB="0" distL="0" distR="0" wp14:anchorId="29BEC4CC" wp14:editId="6D4E006F">
+          <wp:inline distT="0" distB="0" distL="0" distR="0" wp14:anchorId="5AF460BB" wp14:editId="6C2FCB89">
             <wp:extent cx="1755503" cy="3120894"/>
             <wp:effectExtent l="0" t="0" r="0" b="3810"/>
             <wp:docPr id="16" name="Picture 16"/>
@@ -1030,7 +1112,7 @@
           <w:noProof/>
         </w:rPr>
         <w:drawing>
-          <wp:inline distT="0" distB="0" distL="0" distR="0" wp14:anchorId="76AC0459" wp14:editId="37F19065">
+          <wp:inline distT="0" distB="0" distL="0" distR="0" wp14:anchorId="00A02C4D" wp14:editId="1BD03E3F">
             <wp:extent cx="1755503" cy="3120894"/>
             <wp:effectExtent l="0" t="0" r="0" b="3810"/>
             <wp:docPr id="12" name="Picture 12"/>
@@ -1088,7 +1170,7 @@
           <w:noProof/>
         </w:rPr>
         <w:drawing>
-          <wp:inline distT="0" distB="0" distL="0" distR="0" wp14:anchorId="772602B7" wp14:editId="1C70FD99">
+          <wp:inline distT="0" distB="0" distL="0" distR="0" wp14:anchorId="1EF0BA2D" wp14:editId="142313AC">
             <wp:extent cx="1755503" cy="3120894"/>
             <wp:effectExtent l="0" t="0" r="0" b="3810"/>
             <wp:docPr id="13" name="Picture 13"/>
@@ -1139,7 +1221,15 @@
       </w:pPr>
       <w:r>
         <w:lastRenderedPageBreak/>
-        <w:t>You can go back to the main application ‘MyDrive’ by clicking on the notification. Whenever you want to stop the service, you may do so either by clicking the STOP SERVICE button shown in the notification (you may need to expand the notification to see this button) or by clicking the STOP SERVICE button in the main application itself.</w:t>
+        <w:t>You can go back to the main application ‘</w:t>
+      </w:r>
+      <w:proofErr w:type="spellStart"/>
+      <w:r>
+        <w:t>MyDrive</w:t>
+      </w:r>
+      <w:proofErr w:type="spellEnd"/>
+      <w:r>
+        <w:t>’ by clicking on the notification. Whenever you want to stop the service, you may do so either by clicking the STOP SERVICE button shown in the notification (you may need to expand the notification to see this button) or by clicking the STOP SERVICE button in the main application itself.</w:t>
       </w:r>
     </w:p>
     <w:p>
@@ -1151,7 +1241,7 @@
           <w:noProof/>
         </w:rPr>
         <w:drawing>
-          <wp:inline distT="0" distB="0" distL="0" distR="0" wp14:anchorId="2A427A8D" wp14:editId="47034030">
+          <wp:inline distT="0" distB="0" distL="0" distR="0" wp14:anchorId="20B67BF9" wp14:editId="13BED06C">
             <wp:extent cx="1755503" cy="3120894"/>
             <wp:effectExtent l="0" t="0" r="0" b="3810"/>
             <wp:docPr id="6" name="Picture 6"/>
@@ -1220,7 +1310,15 @@
         </w:numPr>
       </w:pPr>
       <w:r>
-        <w:t>For the Speed and Odometer sensor attributes, associate the Vehicle Sensor device and for the other attributes the Cargo Sensor device. You are all set to now take the app for a ride…..actual ride, I mean.</w:t>
+        <w:t>For the Speed and Odometer sensor attributes, associate the Vehicle Sensor device and for the other attributes the Cargo Sensor device. You are all set to now take the app for a ride</w:t>
+      </w:r>
+      <w:proofErr w:type="gramStart"/>
+      <w:r>
+        <w:t>…..</w:t>
+      </w:r>
+      <w:proofErr w:type="gramEnd"/>
+      <w:r>
+        <w:t>actual ride, I mean.</w:t>
       </w:r>
     </w:p>
     <w:p>
@@ -1232,7 +1330,15 @@
         </w:numPr>
       </w:pPr>
       <w:r>
-        <w:t>You may STOP the service and kill in the MyDrive app now.</w:t>
+        <w:t xml:space="preserve">You may STOP the service and kill in the </w:t>
+      </w:r>
+      <w:proofErr w:type="spellStart"/>
+      <w:r>
+        <w:t>MyDrive</w:t>
+      </w:r>
+      <w:proofErr w:type="spellEnd"/>
+      <w:r>
+        <w:t xml:space="preserve"> app now.</w:t>
       </w:r>
     </w:p>
     <w:p>
@@ -1244,7 +1350,23 @@
         </w:numPr>
       </w:pPr>
       <w:r>
-        <w:t>About the logging feature – You could log the data locally to your mobile phone by clicking ‘START LOG’ button. This will create a csv file in a subfolder viz MyDrive in the internal storage of the android mobile. You could use this feature to verify the correctness of the data reported to IoT Cloud. However, note that the logging features logs a large amount of data in quick time and hence it should be used appropriately. Also note that the logging works only when the main application is running in the foreground i.e. it will stop logging if MyDrive app is sent to background or if you turn off the mobile device screen.</w:t>
+        <w:t xml:space="preserve">About the logging feature – You could log the data locally to your mobile phone by clicking ‘START LOG’ button. This will create a csv file in a subfolder viz </w:t>
+      </w:r>
+      <w:proofErr w:type="spellStart"/>
+      <w:r>
+        <w:t>MyDrive</w:t>
+      </w:r>
+      <w:proofErr w:type="spellEnd"/>
+      <w:r>
+        <w:t xml:space="preserve"> in the internal storage of the android mobile. You could use this feature to verify the correctness of the data reported to IoT Cloud. However, note that the logging features logs a large amount of data in quick time and hence it should be used appropriately. Also note that the logging works only when the main application is running in the foreground i.e. it will stop logging if </w:t>
+      </w:r>
+      <w:proofErr w:type="spellStart"/>
+      <w:r>
+        <w:t>MyDrive</w:t>
+      </w:r>
+      <w:proofErr w:type="spellEnd"/>
+      <w:r>
+        <w:t xml:space="preserve"> app is sent to background or if you turn off the mobile device screen.</w:t>
       </w:r>
     </w:p>
     <w:p>
@@ -1350,7 +1472,15 @@
         </w:numPr>
       </w:pPr>
       <w:r>
-        <w:t>If you have created a trip template earlier in IoT FM cloud instance, you may chose that trip template or you could create a custom trip and click the Start Trip button in the IoT FM Mobile app.</w:t>
+        <w:t xml:space="preserve">If you have created a trip template earlier in IoT FM cloud instance, you may </w:t>
+      </w:r>
+      <w:proofErr w:type="gramStart"/>
+      <w:r>
+        <w:t>chose</w:t>
+      </w:r>
+      <w:proofErr w:type="gramEnd"/>
+      <w:r>
+        <w:t xml:space="preserve"> that trip template or you could create a custom trip and click the Start Trip button in the IoT FM Mobile app.</w:t>
       </w:r>
     </w:p>
     <w:p>
@@ -1362,7 +1492,15 @@
         </w:numPr>
       </w:pPr>
       <w:r>
-        <w:t>In your phone, launch the MyDrive application and click the START SERVICE Button.</w:t>
+        <w:t xml:space="preserve">In your phone, launch the </w:t>
+      </w:r>
+      <w:proofErr w:type="spellStart"/>
+      <w:r>
+        <w:t>MyDrive</w:t>
+      </w:r>
+      <w:proofErr w:type="spellEnd"/>
+      <w:r>
+        <w:t xml:space="preserve"> application and click the START SERVICE Button.</w:t>
       </w:r>
     </w:p>
     <w:p>
@@ -1374,7 +1512,15 @@
         </w:numPr>
       </w:pPr>
       <w:r>
-        <w:t>And……………..start driving. Drive safe and don’t look at the mobile screen when you are driving. As I said earlier, the app runs in the background even if your mobile screen is turned off.</w:t>
+        <w:t>And…………</w:t>
+      </w:r>
+      <w:proofErr w:type="gramStart"/>
+      <w:r>
+        <w:t>…..</w:t>
+      </w:r>
+      <w:proofErr w:type="gramEnd"/>
+      <w:r>
+        <w:t>start driving. Drive safe and don’t look at the mobile screen when you are driving. As I said earlier, the app runs in the background even if your mobile screen is turned off.</w:t>
       </w:r>
     </w:p>
     <w:p>
@@ -1386,7 +1532,23 @@
         </w:numPr>
       </w:pPr>
       <w:r>
-        <w:t>After you reach your destination, click the ‘Complete Trip’ button in the IoT FM Mobile app and also the STOP SERVICE button in MyDrive app. You are done with the on field part!!!</w:t>
+        <w:t xml:space="preserve">After you reach your destination, click the ‘Complete Trip’ button in the IoT FM Mobile app and also the STOP SERVICE button in </w:t>
+      </w:r>
+      <w:proofErr w:type="spellStart"/>
+      <w:r>
+        <w:t>MyDrive</w:t>
+      </w:r>
+      <w:proofErr w:type="spellEnd"/>
+      <w:r>
+        <w:t xml:space="preserve"> app. You are done with the </w:t>
+      </w:r>
+      <w:proofErr w:type="gramStart"/>
+      <w:r>
+        <w:t>on field</w:t>
+      </w:r>
+      <w:proofErr w:type="gramEnd"/>
+      <w:r>
+        <w:t xml:space="preserve"> part!!!</w:t>
       </w:r>
     </w:p>
     <w:p>
@@ -1403,7 +1565,7 @@
           <w:noProof/>
         </w:rPr>
         <w:drawing>
-          <wp:inline distT="0" distB="0" distL="0" distR="0" wp14:anchorId="784E7F25" wp14:editId="422FF12B">
+          <wp:inline distT="0" distB="0" distL="0" distR="0" wp14:anchorId="1A4E699C" wp14:editId="4D364180">
             <wp:extent cx="1755503" cy="3120894"/>
             <wp:effectExtent l="0" t="0" r="0" b="3810"/>
             <wp:docPr id="17" name="Picture 17"/>
@@ -1456,7 +1618,15 @@
         </w:numPr>
       </w:pPr>
       <w:r>
-        <w:t>Go to IoT FM Cloud webapp.</w:t>
+        <w:t xml:space="preserve">Go to IoT FM Cloud </w:t>
+      </w:r>
+      <w:proofErr w:type="spellStart"/>
+      <w:r>
+        <w:t>webapp</w:t>
+      </w:r>
+      <w:proofErr w:type="spellEnd"/>
+      <w:r>
+        <w:t>.</w:t>
       </w:r>
     </w:p>
     <w:p>
@@ -1490,7 +1660,7 @@
         </w:rPr>
         <w:lastRenderedPageBreak/>
         <w:drawing>
-          <wp:inline distT="0" distB="0" distL="0" distR="0" wp14:anchorId="55A690E1" wp14:editId="0F739C5E">
+          <wp:inline distT="0" distB="0" distL="0" distR="0" wp14:anchorId="357BBA0F" wp14:editId="669D987B">
             <wp:extent cx="5221224" cy="1490472"/>
             <wp:effectExtent l="0" t="0" r="0" b="0"/>
             <wp:docPr id="2" name="Picture 2"/>
@@ -1533,7 +1703,7 @@
           <w:noProof/>
         </w:rPr>
         <w:drawing>
-          <wp:inline distT="0" distB="0" distL="0" distR="0" wp14:anchorId="6CE6EC38" wp14:editId="519C809E">
+          <wp:inline distT="0" distB="0" distL="0" distR="0" wp14:anchorId="46EF8804" wp14:editId="6E41D96B">
             <wp:extent cx="5266944" cy="2962656"/>
             <wp:effectExtent l="0" t="0" r="0" b="9525"/>
             <wp:docPr id="4" name="Picture 4"/>
@@ -1576,7 +1746,7 @@
           <w:noProof/>
         </w:rPr>
         <w:drawing>
-          <wp:inline distT="0" distB="0" distL="0" distR="0" wp14:anchorId="6CB0F8B6" wp14:editId="41275D9E">
+          <wp:inline distT="0" distB="0" distL="0" distR="0" wp14:anchorId="6F3EC126" wp14:editId="5584C291">
             <wp:extent cx="4773168" cy="2724912"/>
             <wp:effectExtent l="0" t="0" r="8890" b="0"/>
             <wp:docPr id="8" name="Picture 8"/>
@@ -1626,67 +1796,23 @@
         <w:sym w:font="Wingdings" w:char="F04A"/>
       </w:r>
       <w:r>
-        <w:t>……not on the MyDrive app but the relevant aspects of the IoT FM Cloud app!!!!</w:t>
+        <w:t xml:space="preserve">……not on the </w:t>
+      </w:r>
+      <w:proofErr w:type="spellStart"/>
+      <w:r>
+        <w:t>MyDrive</w:t>
+      </w:r>
+      <w:proofErr w:type="spellEnd"/>
+      <w:r>
+        <w:t xml:space="preserve"> app but the relevant aspects of the IoT FM Cloud app!!!!</w:t>
+      </w:r>
+      <w:bookmarkStart w:id="0" w:name="_GoBack"/>
+      <w:bookmarkEnd w:id="0"/>
+      <w:r>
+        <w:br/>
       </w:r>
     </w:p>
     <w:p/>
-    <w:p>
-      <w:pPr>
-        <w:pStyle w:val="Heading3"/>
-      </w:pPr>
-      <w:r>
-        <w:t>Appendix</w:t>
-      </w:r>
-    </w:p>
-    <w:p/>
-    <w:p>
-      <w:r>
-        <w:rPr>
-          <w:noProof/>
-        </w:rPr>
-        <w:object w:dxaOrig="3300" w:dyaOrig="810">
-          <v:shapetype id="_x0000_t75" coordsize="21600,21600" o:spt="75" o:preferrelative="t" path="m@4@5l@4@11@9@11@9@5xe" filled="f" stroked="f">
-            <v:stroke joinstyle="miter"/>
-            <v:formulas>
-              <v:f eqn="if lineDrawn pixelLineWidth 0"/>
-              <v:f eqn="sum @0 1 0"/>
-              <v:f eqn="sum 0 0 @1"/>
-              <v:f eqn="prod @2 1 2"/>
-              <v:f eqn="prod @3 21600 pixelWidth"/>
-              <v:f eqn="prod @3 21600 pixelHeight"/>
-              <v:f eqn="sum @0 0 1"/>
-              <v:f eqn="prod @6 1 2"/>
-              <v:f eqn="prod @7 21600 pixelWidth"/>
-              <v:f eqn="sum @8 21600 0"/>
-              <v:f eqn="prod @7 21600 pixelHeight"/>
-              <v:f eqn="sum @10 21600 0"/>
-            </v:formulas>
-            <v:path o:extrusionok="f" gradientshapeok="t" o:connecttype="rect"/>
-            <o:lock v:ext="edit" aspectratio="t"/>
-          </v:shapetype>
-          <v:shape id="_x0000_i1026" type="#_x0000_t75" alt="" style="width:164.7pt;height:41.4pt;mso-width-percent:0;mso-height-percent:0;mso-width-percent:0;mso-height-percent:0" o:ole="">
-            <v:imagedata r:id="rId21" o:title=""/>
-          </v:shape>
-          <o:OLEObject Type="Embed" ProgID="Package" ShapeID="_x0000_i1026" DrawAspect="Content" ObjectID="_1588944750" r:id="rId22"/>
-        </w:object>
-      </w:r>
-      <w:r>
-        <w:br/>
-      </w:r>
-    </w:p>
-    <w:p>
-      <w:r>
-        <w:rPr>
-          <w:noProof/>
-        </w:rPr>
-        <w:object w:dxaOrig="3496" w:dyaOrig="811">
-          <v:shape id="_x0000_i1025" type="#_x0000_t75" alt="" style="width:174.6pt;height:41.4pt;mso-width-percent:0;mso-height-percent:0;mso-width-percent:0;mso-height-percent:0" o:ole="">
-            <v:imagedata r:id="rId23" o:title=""/>
-          </v:shape>
-          <o:OLEObject Type="Embed" ProgID="Package" ShapeID="_x0000_i1025" DrawAspect="Content" ObjectID="_1588944751" r:id="rId24"/>
-        </w:object>
-      </w:r>
-    </w:p>
     <w:sectPr>
       <w:pgSz w:w="12240" w:h="15840"/>
       <w:pgMar w:top="1440" w:right="1440" w:bottom="1440" w:left="1440" w:header="720" w:footer="720" w:gutter="0"/>
@@ -2405,6 +2531,7 @@
     <w:lsdException w:name="HTML Sample" w:semiHidden="1" w:unhideWhenUsed="1"/>
     <w:lsdException w:name="HTML Typewriter" w:semiHidden="1" w:unhideWhenUsed="1"/>
     <w:lsdException w:name="HTML Variable" w:semiHidden="1" w:unhideWhenUsed="1"/>
+    <w:lsdException w:name="Normal Table" w:semiHidden="1" w:unhideWhenUsed="1"/>
     <w:lsdException w:name="annotation subject" w:semiHidden="1" w:unhideWhenUsed="1"/>
     <w:lsdException w:name="No List" w:semiHidden="1" w:unhideWhenUsed="1"/>
     <w:lsdException w:name="Outline List 1" w:semiHidden="1" w:unhideWhenUsed="1"/>
@@ -2448,8 +2575,10 @@
     <w:lsdException w:name="Table Elegant" w:semiHidden="1" w:unhideWhenUsed="1"/>
     <w:lsdException w:name="Table Professional" w:semiHidden="1" w:unhideWhenUsed="1"/>
     <w:lsdException w:name="Table Subtle 1" w:semiHidden="1" w:unhideWhenUsed="1"/>
+    <w:lsdException w:name="Table Subtle 2" w:semiHidden="1" w:unhideWhenUsed="1"/>
     <w:lsdException w:name="Table Web 1" w:semiHidden="1" w:unhideWhenUsed="1"/>
     <w:lsdException w:name="Table Web 2" w:semiHidden="1" w:unhideWhenUsed="1"/>
+    <w:lsdException w:name="Table Web 3" w:semiHidden="1" w:unhideWhenUsed="1"/>
     <w:lsdException w:name="Balloon Text" w:semiHidden="1" w:unhideWhenUsed="1"/>
     <w:lsdException w:name="Table Grid" w:uiPriority="59"/>
     <w:lsdException w:name="Table Theme" w:semiHidden="1" w:unhideWhenUsed="1"/>

</xml_diff>